<commit_message>
added reference and list of figures
</commit_message>
<xml_diff>
--- a/week_6_literature_review/week 6 Literature review.docx
+++ b/week_6_literature_review/week 6 Literature review.docx
@@ -20,13 +20,7 @@
     </w:p>
     <w:p>
       <w:r>
-        <w:t>With the increasing number of n</w:t>
-      </w:r>
-      <w:r>
-        <w:t>atural disasters</w:t>
-      </w:r>
-      <w:r>
-        <w:t xml:space="preserve">, the demand for volunteers is increasing. Organizations struggle to find new volunteers and to keep existing ones. I will create a website </w:t>
+        <w:t xml:space="preserve">With the increasing number of natural disasters, the demand for volunteers is increasing. Organizations struggle to find new volunteers and to keep existing ones. I will create a website </w:t>
       </w:r>
       <w:r>
         <w:t xml:space="preserve">focusing on the United States </w:t>
@@ -86,10 +80,18 @@
         <w:t xml:space="preserve">, </w:t>
       </w:r>
       <w:r>
-        <w:t>the billion-dollar disaster events in the United States has been increased significantly in the last decades. “The 1980–2023 annual average is 8.5 events; the annual average for the most recent 5 years (2019–2023) is 20.4 events.”</w:t>
-      </w:r>
-      <w:r>
-        <w:t>[1]. The authors collected and analyzed 400 weather disaster events which exceeds $1 billion in damage in the U.S. between 1980 and 2024.</w:t>
+        <w:t>the billion-dollar disaster events in the United States has been increased significantly in the last decades. “The 1980–2023 annual average is 8.5 events; the annual average for the most recent 5 years (2019–2023) is 20.4 events</w:t>
+      </w:r>
+      <w:proofErr w:type="gramStart"/>
+      <w:r>
+        <w:t>.”</w:t>
+      </w:r>
+      <w:r>
+        <w:t>[</w:t>
+      </w:r>
+      <w:proofErr w:type="gramEnd"/>
+      <w:r>
+        <w:t>1]. The authors collected and analyzed 400 weather disaster events which exceeds $1 billion in damage in the U.S. between 1980 and 2024.</w:t>
       </w:r>
       <w:r>
         <w:t xml:space="preserve"> This can be seen on Fig. 1 provided by the report.</w:t>
@@ -121,7 +123,7 @@
                     </pic:cNvPicPr>
                   </pic:nvPicPr>
                   <pic:blipFill>
-                    <a:blip r:embed="rId5">
+                    <a:blip r:embed="rId6">
                       <a:extLst>
                         <a:ext uri="{28A0092B-C50C-407E-A947-70E740481C1C}">
                           <a14:useLocalDpi xmlns:a14="http://schemas.microsoft.com/office/drawing/2010/main" val="0"/>
@@ -163,14 +165,30 @@
     </w:p>
     <w:p>
       <w:r>
-        <w:t xml:space="preserve">Based on the dataset provided by NOAA, I created a different chart (Fig. 2) to highlight the main tendency over decades and the last 1-3-5 year period. </w:t>
+        <w:t xml:space="preserve">Based on the dataset provided by NOAA, I created a different chart (Fig. 2) to highlight the main tendency over decades and the last </w:t>
+      </w:r>
+      <w:proofErr w:type="gramStart"/>
+      <w:r>
+        <w:t>1-3-5 year</w:t>
+      </w:r>
+      <w:proofErr w:type="gramEnd"/>
+      <w:r>
+        <w:t xml:space="preserve"> period. </w:t>
       </w:r>
       <w:r>
         <w:t xml:space="preserve">In the 1980s (1980-1989) the average billion-dollar event was 3.3 yearly, and the cost was $21.9B. During the time it has been increasing and in 2010s </w:t>
       </w:r>
       <w:r>
         <w:lastRenderedPageBreak/>
-        <w:t>the average yearly number was almost doubled compared to the prior decade. The last 5/3/1 year periods are extremely high.</w:t>
+        <w:t>the average yearly number was almost doubled compared to the prior decade. The last 5/3/</w:t>
+      </w:r>
+      <w:proofErr w:type="gramStart"/>
+      <w:r>
+        <w:t>1 year</w:t>
+      </w:r>
+      <w:proofErr w:type="gramEnd"/>
+      <w:r>
+        <w:t xml:space="preserve"> periods are extremely high.</w:t>
       </w:r>
     </w:p>
     <w:p>
@@ -199,7 +217,7 @@
                     </pic:cNvPicPr>
                   </pic:nvPicPr>
                   <pic:blipFill>
-                    <a:blip r:embed="rId6">
+                    <a:blip r:embed="rId7">
                       <a:extLst>
                         <a:ext uri="{28A0092B-C50C-407E-A947-70E740481C1C}">
                           <a14:useLocalDpi xmlns:a14="http://schemas.microsoft.com/office/drawing/2010/main" val="0"/>
@@ -236,16 +254,7 @@
         <w:jc w:val="center"/>
       </w:pPr>
       <w:r>
-        <w:t xml:space="preserve">Fig. </w:t>
-      </w:r>
-      <w:r>
-        <w:t>2</w:t>
-      </w:r>
-      <w:r>
-        <w:t xml:space="preserve">, United States Billion-Dollar Disaster Events </w:t>
-      </w:r>
-      <w:r>
-        <w:t>per Year and Cost per Year</w:t>
+        <w:t>Fig. 2, United States Billion-Dollar Disaster Events per Year and Cost per Year</w:t>
       </w:r>
     </w:p>
     <w:p>
@@ -397,7 +406,7 @@
             <wp:cNvGraphicFramePr/>
             <a:graphic xmlns:a="http://schemas.openxmlformats.org/drawingml/2006/main">
               <a:graphicData uri="http://schemas.openxmlformats.org/drawingml/2006/chart">
-                <c:chart xmlns:c="http://schemas.openxmlformats.org/drawingml/2006/chart" xmlns:r="http://schemas.openxmlformats.org/officeDocument/2006/relationships" r:id="rId7"/>
+                <c:chart xmlns:c="http://schemas.openxmlformats.org/drawingml/2006/chart" xmlns:r="http://schemas.openxmlformats.org/officeDocument/2006/relationships" r:id="rId8"/>
               </a:graphicData>
             </a:graphic>
           </wp:inline>
@@ -491,7 +500,7 @@
                     </pic:cNvPicPr>
                   </pic:nvPicPr>
                   <pic:blipFill>
-                    <a:blip r:embed="rId8">
+                    <a:blip r:embed="rId9">
                       <a:extLst>
                         <a:ext uri="{28A0092B-C50C-407E-A947-70E740481C1C}">
                           <a14:useLocalDpi xmlns:a14="http://schemas.microsoft.com/office/drawing/2010/main" val="0"/>
@@ -582,14 +591,16 @@
         <w:t xml:space="preserve"> is</w:t>
       </w:r>
       <w:r>
-        <w:t xml:space="preserve"> a</w:t>
-      </w:r>
-      <w:r>
         <w:t xml:space="preserve"> </w:t>
       </w:r>
-      <w:r>
-        <w:t>fresh research</w:t>
-      </w:r>
+      <w:proofErr w:type="gramStart"/>
+      <w:r>
+        <w:t>a</w:t>
+      </w:r>
+      <w:r>
+        <w:t xml:space="preserve"> fresh research</w:t>
+      </w:r>
+      <w:proofErr w:type="gramEnd"/>
       <w:r>
         <w:t xml:space="preserve"> about volunteer motivation</w:t>
       </w:r>
@@ -599,6 +610,9 @@
     </w:p>
     <w:p>
       <w:r>
+        <w:rPr>
+          <w:noProof/>
+        </w:rPr>
         <w:drawing>
           <wp:inline distT="0" distB="0" distL="0" distR="0" wp14:anchorId="37DDC483" wp14:editId="4092AC19">
             <wp:extent cx="5943600" cy="2172970"/>
@@ -615,7 +629,7 @@
                     <pic:cNvPicPr/>
                   </pic:nvPicPr>
                   <pic:blipFill>
-                    <a:blip r:embed="rId9"/>
+                    <a:blip r:embed="rId10"/>
                     <a:stretch>
                       <a:fillRect/>
                     </a:stretch>
@@ -697,6 +711,9 @@
     </w:p>
     <w:p>
       <w:r>
+        <w:rPr>
+          <w:noProof/>
+        </w:rPr>
         <w:lastRenderedPageBreak/>
         <mc:AlternateContent>
           <mc:Choice Requires="wpg">
@@ -738,7 +755,7 @@
                           </pic:cNvPicPr>
                         </pic:nvPicPr>
                         <pic:blipFill>
-                          <a:blip r:embed="rId10"/>
+                          <a:blip r:embed="rId11"/>
                           <a:stretch>
                             <a:fillRect/>
                           </a:stretch>
@@ -767,7 +784,7 @@
                           </pic:cNvPicPr>
                         </pic:nvPicPr>
                         <pic:blipFill rotWithShape="1">
-                          <a:blip r:embed="rId11"/>
+                          <a:blip r:embed="rId12"/>
                           <a:srcRect l="2393" t="19549" r="3559" b="27579"/>
                           <a:stretch/>
                         </pic:blipFill>
@@ -810,10 +827,10 @@
                   <o:lock v:ext="edit" aspectratio="t"/>
                 </v:shapetype>
                 <v:shape id="Picture 1145220776" o:spid="_x0000_s1027" type="#_x0000_t75" style="position:absolute;width:107489;height:47011;visibility:visible;mso-wrap-style:square" o:gfxdata="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">
-                  <v:imagedata r:id="rId12" o:title=""/>
+                  <v:imagedata r:id="rId13" o:title=""/>
                 </v:shape>
                 <v:shape id="Picture 891324096" o:spid="_x0000_s1028" type="#_x0000_t75" style="position:absolute;left:2571;top:9250;width:101092;height:24892;visibility:visible;mso-wrap-style:square" o:gfxdata="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">
-                  <v:imagedata r:id="rId13" o:title="" croptop="12812f" cropbottom="18074f" cropleft="1568f" cropright="2332f"/>
+                  <v:imagedata r:id="rId14" o:title="" croptop="12812f" cropbottom="18074f" cropleft="1568f" cropright="2332f"/>
                 </v:shape>
                 <w10:anchorlock/>
               </v:group>
@@ -833,6 +850,9 @@
     <w:p/>
     <w:p>
       <w:r>
+        <w:rPr>
+          <w:noProof/>
+        </w:rPr>
         <mc:AlternateContent>
           <mc:Choice Requires="wpg">
             <w:drawing>
@@ -873,7 +893,7 @@
                           </pic:cNvPicPr>
                         </pic:nvPicPr>
                         <pic:blipFill>
-                          <a:blip r:embed="rId14"/>
+                          <a:blip r:embed="rId15"/>
                           <a:stretch>
                             <a:fillRect/>
                           </a:stretch>
@@ -902,7 +922,7 @@
                           </pic:cNvPicPr>
                         </pic:nvPicPr>
                         <pic:blipFill rotWithShape="1">
-                          <a:blip r:embed="rId15"/>
+                          <a:blip r:embed="rId16"/>
                           <a:srcRect r="1587"/>
                           <a:stretch/>
                         </pic:blipFill>
@@ -926,10 +946,10 @@
             <w:pict>
               <v:group w14:anchorId="152238AD" id="Group 12" o:spid="_x0000_s1026" style="width:468pt;height:196.7pt;mso-position-horizontal-relative:char;mso-position-vertical-relative:line" coordsize="107489,46341" o:gfxdata="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">
                 <v:shape id="Picture 1946150135" o:spid="_x0000_s1027" type="#_x0000_t75" style="position:absolute;width:107489;height:30868;visibility:visible;mso-wrap-style:square" o:gfxdata="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">
-                  <v:imagedata r:id="rId16" o:title=""/>
+                  <v:imagedata r:id="rId17" o:title=""/>
                 </v:shape>
                 <v:shape id="Picture 1051309982" o:spid="_x0000_s1028" type="#_x0000_t75" style="position:absolute;left:47;top:30752;width:106299;height:15589;visibility:visible;mso-wrap-style:square" o:gfxdata="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">
-                  <v:imagedata r:id="rId17" o:title="" cropright="1040f"/>
+                  <v:imagedata r:id="rId18" o:title="" cropright="1040f"/>
                 </v:shape>
                 <w10:anchorlock/>
               </v:group>
@@ -951,6 +971,9 @@
         <w:jc w:val="center"/>
       </w:pPr>
       <w:r>
+        <w:rPr>
+          <w:noProof/>
+        </w:rPr>
         <w:lastRenderedPageBreak/>
         <w:drawing>
           <wp:inline distT="0" distB="0" distL="0" distR="0" wp14:anchorId="68DF5E38" wp14:editId="0CB78FD2">
@@ -982,7 +1005,7 @@
                     </pic:cNvPicPr>
                   </pic:nvPicPr>
                   <pic:blipFill>
-                    <a:blip r:embed="rId18"/>
+                    <a:blip r:embed="rId19"/>
                     <a:stretch>
                       <a:fillRect/>
                     </a:stretch>
@@ -1008,22 +1031,7 @@
         <w:jc w:val="center"/>
       </w:pPr>
       <w:r>
-        <w:t xml:space="preserve">Fig. </w:t>
-      </w:r>
-      <w:r>
-        <w:t>8</w:t>
-      </w:r>
-      <w:r>
-        <w:t xml:space="preserve">, ARC Site </w:t>
-      </w:r>
-      <w:r>
-        <w:t>A</w:t>
-      </w:r>
-      <w:r>
-        <w:t>fter</w:t>
-      </w:r>
-      <w:r>
-        <w:t xml:space="preserve"> Clicking on</w:t>
+        <w:t>Fig. 8, ARC Site After Clicking on</w:t>
       </w:r>
       <w:r>
         <w:t xml:space="preserve"> “Fing My Volunteer Opportunity” Shown on Fig. 7.</w:t>
@@ -1036,6 +1044,9 @@
     </w:p>
     <w:p>
       <w:r>
+        <w:rPr>
+          <w:noProof/>
+        </w:rPr>
         <w:drawing>
           <wp:inline distT="0" distB="0" distL="0" distR="0" wp14:anchorId="516D4A4B" wp14:editId="4407739F">
             <wp:extent cx="5943600" cy="2595245"/>
@@ -1066,7 +1077,7 @@
                     </pic:cNvPicPr>
                   </pic:nvPicPr>
                   <pic:blipFill>
-                    <a:blip r:embed="rId19"/>
+                    <a:blip r:embed="rId20"/>
                     <a:stretch>
                       <a:fillRect/>
                     </a:stretch>
@@ -1235,13 +1246,649 @@
     </w:p>
     <w:p>
       <w:pPr>
-        <w:pStyle w:val="Heading3"/>
-      </w:pPr>
-      <w:r>
-        <w:t>Development and testing</w:t>
-      </w:r>
-    </w:p>
-    <w:p/>
+        <w:pStyle w:val="Heading2"/>
+      </w:pPr>
+      <w:r>
+        <w:t>Conclusion</w:t>
+      </w:r>
+    </w:p>
+    <w:p>
+      <w:r>
+        <w:t xml:space="preserve">The review process highlighted the increasing needs of volunteers as natural disasters keep increasing. It also showed organization struggles to reach out to more volunteers while volunteers prefer a simplified online platform with the ability to belong to a cause and keep up with the communication. A simple-to-use website that presents opportunities from multiple organizations with its recommendation system and chat </w:t>
+      </w:r>
+      <w:r>
+        <w:t xml:space="preserve">can meet these criteria for both parties. Organizations can reach out to new volunteers mitigating their needs while volunteers have a one-stop-shop for more opportunities and can communicate with others partaking on the same events. </w:t>
+      </w:r>
+    </w:p>
+    <w:p>
+      <w:pPr>
+        <w:pStyle w:val="Heading2"/>
+      </w:pPr>
+      <w:r>
+        <w:t>References</w:t>
+      </w:r>
+    </w:p>
+    <w:p>
+      <w:pPr>
+        <w:pStyle w:val="ListParagraph"/>
+        <w:numPr>
+          <w:ilvl w:val="0"/>
+          <w:numId w:val="4"/>
+        </w:numPr>
+      </w:pPr>
+      <w:r>
+        <w:t xml:space="preserve">National Oceanic and Atmospheric Administration (NOAA), National Centers for Environmental Information (NCEI). Accessed 2024. U.S. Billion-Dollar Weather and Climate Disasters (2024). </w:t>
+      </w:r>
+      <w:hyperlink r:id="rId21" w:history="1">
+        <w:r>
+          <w:rPr>
+            <w:rStyle w:val="Hyperlink"/>
+          </w:rPr>
+          <w:t>https://www.ncei.noaa.gov/access/billions/state-summary/US</w:t>
+        </w:r>
+      </w:hyperlink>
+    </w:p>
+    <w:p>
+      <w:pPr>
+        <w:pStyle w:val="ListParagraph"/>
+        <w:numPr>
+          <w:ilvl w:val="0"/>
+          <w:numId w:val="4"/>
+        </w:numPr>
+      </w:pPr>
+      <w:r>
+        <w:t>Tim J. Marshall (U.S. Census Bureau), Erin Schneider (AmeriCorps).</w:t>
+      </w:r>
+      <w:r>
+        <w:br/>
+      </w:r>
+      <w:r>
+        <w:t xml:space="preserve">Accessed 11/11/2024. </w:t>
+      </w:r>
+      <w:r>
+        <w:br/>
+      </w:r>
+      <w:r>
+        <w:lastRenderedPageBreak/>
+        <w:t>Volunteering in America: New U.S. Census Bureau, AmeriCorps Research</w:t>
+      </w:r>
+      <w:r>
+        <w:br/>
+      </w:r>
+      <w:hyperlink r:id="rId22" w:history="1">
+        <w:r>
+          <w:rPr>
+            <w:rStyle w:val="Hyperlink"/>
+          </w:rPr>
+          <w:t>https://www.census.gov/library/stories/2023/01/volunteering-and-civic-life-in-america.html</w:t>
+        </w:r>
+      </w:hyperlink>
+    </w:p>
+    <w:p>
+      <w:pPr>
+        <w:pStyle w:val="ListParagraph"/>
+        <w:numPr>
+          <w:ilvl w:val="0"/>
+          <w:numId w:val="4"/>
+        </w:numPr>
+      </w:pPr>
+      <w:r>
+        <w:t>Amanda L. Cole (</w:t>
+      </w:r>
+      <w:proofErr w:type="spellStart"/>
+      <w:r>
+        <w:t>NonProfit</w:t>
+      </w:r>
+      <w:proofErr w:type="spellEnd"/>
+      <w:r>
+        <w:t xml:space="preserve"> PRO)</w:t>
+      </w:r>
+      <w:r>
+        <w:br/>
+      </w:r>
+      <w:r>
+        <w:t xml:space="preserve">Accessed 11/11/2024. </w:t>
+      </w:r>
+      <w:r>
+        <w:br/>
+      </w:r>
+      <w:r>
+        <w:t>40 Nonprofit Trends for 2024</w:t>
+      </w:r>
+      <w:r>
+        <w:t xml:space="preserve"> </w:t>
+      </w:r>
+      <w:r>
+        <w:br/>
+      </w:r>
+      <w:r>
+        <w:t>2024 Nonprofit Leadership Impact study</w:t>
+      </w:r>
+      <w:r>
+        <w:br/>
+      </w:r>
+      <w:hyperlink r:id="rId23" w:history="1">
+        <w:r>
+          <w:rPr>
+            <w:rStyle w:val="Hyperlink"/>
+          </w:rPr>
+          <w:t>https://nonprofitpro.tradepub.com/free/w_nonp31&amp;ch=ADNB</w:t>
+        </w:r>
+      </w:hyperlink>
+      <w:r>
+        <w:t xml:space="preserve"> (PDF download)</w:t>
+      </w:r>
+    </w:p>
+    <w:p>
+      <w:pPr>
+        <w:pStyle w:val="ListParagraph"/>
+        <w:numPr>
+          <w:ilvl w:val="0"/>
+          <w:numId w:val="4"/>
+        </w:numPr>
+      </w:pPr>
+      <w:r>
+        <w:t>Rosterfy</w:t>
+      </w:r>
+      <w:r>
+        <w:br/>
+      </w:r>
+      <w:r>
+        <w:t xml:space="preserve">Accessed 11/11/2024. </w:t>
+      </w:r>
+      <w:r>
+        <w:br/>
+      </w:r>
+      <w:r>
+        <w:t>Volunteer Survey Results: What Motivates Volunteers to Choose Your Program?</w:t>
+      </w:r>
+      <w:r>
+        <w:br/>
+      </w:r>
+      <w:hyperlink r:id="rId24" w:history="1">
+        <w:r>
+          <w:rPr>
+            <w:rStyle w:val="Hyperlink"/>
+          </w:rPr>
+          <w:t>https://www.rosterfy.com/blog/rosterfy-community-motivation-survey</w:t>
+        </w:r>
+      </w:hyperlink>
+    </w:p>
+    <w:p>
+      <w:pPr>
+        <w:pStyle w:val="ListParagraph"/>
+        <w:numPr>
+          <w:ilvl w:val="0"/>
+          <w:numId w:val="4"/>
+        </w:numPr>
+      </w:pPr>
+      <w:r>
+        <w:t>Morning Consult</w:t>
+      </w:r>
+      <w:r>
+        <w:br/>
+      </w:r>
+      <w:r>
+        <w:t xml:space="preserve">Accessed 11/11/2024. </w:t>
+      </w:r>
+      <w:r>
+        <w:br/>
+      </w:r>
+      <w:r>
+        <w:t>Most Trusted Nonprofits 2024</w:t>
+      </w:r>
+      <w:r>
+        <w:br/>
+      </w:r>
+      <w:r>
+        <w:t>The Most Trusted Nonprofits in the U.S.</w:t>
+      </w:r>
+      <w:r>
+        <w:br/>
+      </w:r>
+      <w:hyperlink r:id="rId25" w:history="1">
+        <w:r>
+          <w:rPr>
+            <w:rStyle w:val="Hyperlink"/>
+          </w:rPr>
+          <w:t>https://pro.morningconsult.com/analyst-reports/most-trusted-nonprofits-2024</w:t>
+        </w:r>
+      </w:hyperlink>
+    </w:p>
+    <w:p>
+      <w:pPr>
+        <w:pStyle w:val="Heading2"/>
+      </w:pPr>
+      <w:r>
+        <w:t>List of Figures</w:t>
+      </w:r>
+    </w:p>
+    <w:p>
+      <w:pPr>
+        <w:tabs>
+          <w:tab w:val="left" w:pos="1080"/>
+        </w:tabs>
+        <w:ind w:left="1080" w:hanging="720"/>
+      </w:pPr>
+      <w:r>
+        <w:t>Fig. 1</w:t>
+      </w:r>
+      <w:r>
+        <w:t>:</w:t>
+      </w:r>
+      <w:r>
+        <w:tab/>
+      </w:r>
+      <w:r>
+        <w:t xml:space="preserve">National Oceanic and Atmospheric Administration (NOAA), National Centers for Environmental Information (NCEI). </w:t>
+      </w:r>
+      <w:r>
+        <w:br/>
+      </w:r>
+      <w:r>
+        <w:t>United States Billion-Dollar Disaster Events 1980-2024</w:t>
+      </w:r>
+      <w:r>
+        <w:br/>
+      </w:r>
+      <w:r>
+        <w:t>Accessed 11/11/2024.</w:t>
+      </w:r>
+      <w:r>
+        <w:br/>
+        <w:t xml:space="preserve">Retrieved from: </w:t>
+      </w:r>
+      <w:hyperlink r:id="rId26" w:history="1">
+        <w:r>
+          <w:rPr>
+            <w:rStyle w:val="Hyperlink"/>
+          </w:rPr>
+          <w:t>https://www.ncei.noaa.gov/access/billions/state-summary/US</w:t>
+        </w:r>
+      </w:hyperlink>
+    </w:p>
+    <w:p>
+      <w:pPr>
+        <w:tabs>
+          <w:tab w:val="left" w:pos="1080"/>
+        </w:tabs>
+        <w:ind w:left="1080" w:hanging="720"/>
+      </w:pPr>
+      <w:r>
+        <w:t>Fig. 2</w:t>
+      </w:r>
+      <w:r>
+        <w:t>:</w:t>
+      </w:r>
+      <w:r>
+        <w:tab/>
+      </w:r>
+      <w:r>
+        <w:t>Author is self, based on data on reference [1]</w:t>
+      </w:r>
+      <w:r>
+        <w:br/>
+      </w:r>
+      <w:r>
+        <w:t>United States Billion-Dollar Disaster Events per Year and Cost per Year</w:t>
+      </w:r>
+      <w:r>
+        <w:br/>
+      </w:r>
+      <w:r>
+        <w:t>Data a</w:t>
+      </w:r>
+      <w:r>
+        <w:t xml:space="preserve">ccessed </w:t>
+      </w:r>
+      <w:r>
+        <w:t xml:space="preserve">on </w:t>
+      </w:r>
+      <w:r>
+        <w:t>11/11/2024</w:t>
+      </w:r>
+    </w:p>
+    <w:p>
+      <w:pPr>
+        <w:tabs>
+          <w:tab w:val="left" w:pos="1080"/>
+        </w:tabs>
+        <w:ind w:left="1080" w:hanging="720"/>
+      </w:pPr>
+      <w:r>
+        <w:t>Fig. 3</w:t>
+      </w:r>
+      <w:r>
+        <w:t>:</w:t>
+      </w:r>
+      <w:r>
+        <w:tab/>
+      </w:r>
+      <w:r>
+        <w:t>Author is self, based on data on reference [</w:t>
+      </w:r>
+      <w:r>
+        <w:t>2</w:t>
+      </w:r>
+      <w:r>
+        <w:t>]</w:t>
+      </w:r>
+      <w:r>
+        <w:br/>
+      </w:r>
+      <w:r>
+        <w:t>Decline in Volunteering based on AmeriCorps’s data</w:t>
+      </w:r>
+      <w:r>
+        <w:br/>
+      </w:r>
+      <w:r>
+        <w:t xml:space="preserve">Data accessed </w:t>
+      </w:r>
+      <w:r>
+        <w:t xml:space="preserve">on </w:t>
+      </w:r>
+      <w:r>
+        <w:t>11/11/2024</w:t>
+      </w:r>
+    </w:p>
+    <w:p>
+      <w:pPr>
+        <w:tabs>
+          <w:tab w:val="left" w:pos="1080"/>
+        </w:tabs>
+        <w:ind w:left="1080" w:hanging="720"/>
+      </w:pPr>
+      <w:r>
+        <w:t>Fig. 4</w:t>
+      </w:r>
+      <w:r>
+        <w:t>:</w:t>
+      </w:r>
+      <w:r>
+        <w:tab/>
+      </w:r>
+      <w:r>
+        <w:t>Amanda L. Cole (</w:t>
+      </w:r>
+      <w:proofErr w:type="spellStart"/>
+      <w:r>
+        <w:t>NonProfit</w:t>
+      </w:r>
+      <w:proofErr w:type="spellEnd"/>
+      <w:r>
+        <w:t xml:space="preserve"> PRO)</w:t>
+      </w:r>
+      <w:r>
+        <w:br/>
+      </w:r>
+      <w:r>
+        <w:t xml:space="preserve">Accessed </w:t>
+      </w:r>
+      <w:r>
+        <w:t xml:space="preserve">on </w:t>
+      </w:r>
+      <w:r>
+        <w:t xml:space="preserve">11/11/2024. </w:t>
+      </w:r>
+      <w:r>
+        <w:br/>
+        <w:t xml:space="preserve">40 Nonprofit Trends for 2024 </w:t>
+      </w:r>
+      <w:r>
+        <w:br/>
+      </w:r>
+      <w:r>
+        <w:t>2024 Nonprofit Leadership Impact study</w:t>
+      </w:r>
+      <w:r>
+        <w:t xml:space="preserve"> </w:t>
+      </w:r>
+      <w:r>
+        <w:br/>
+      </w:r>
+      <w:r>
+        <w:t xml:space="preserve">Top Challenges of Nonprofits by </w:t>
+      </w:r>
+      <w:proofErr w:type="spellStart"/>
+      <w:r>
+        <w:t>NonProfit</w:t>
+      </w:r>
+      <w:proofErr w:type="spellEnd"/>
+      <w:r>
+        <w:t xml:space="preserve"> Pro</w:t>
+      </w:r>
+      <w:r>
+        <w:br/>
+      </w:r>
+      <w:hyperlink r:id="rId27" w:history="1">
+        <w:r>
+          <w:rPr>
+            <w:rStyle w:val="Hyperlink"/>
+          </w:rPr>
+          <w:t>https://nonprofitpro.tradepub.com/free/w_nonp31&amp;ch=ADNB</w:t>
+        </w:r>
+      </w:hyperlink>
+      <w:r>
+        <w:t xml:space="preserve"> (PDF download)</w:t>
+      </w:r>
+    </w:p>
+    <w:p>
+      <w:pPr>
+        <w:tabs>
+          <w:tab w:val="left" w:pos="1170"/>
+        </w:tabs>
+        <w:ind w:left="1080" w:hanging="720"/>
+      </w:pPr>
+      <w:r>
+        <w:t>Fig. 5</w:t>
+      </w:r>
+      <w:r>
+        <w:t>:</w:t>
+      </w:r>
+      <w:r>
+        <w:tab/>
+      </w:r>
+      <w:r>
+        <w:t>Rosterfy</w:t>
+      </w:r>
+      <w:r>
+        <w:br/>
+      </w:r>
+      <w:r>
+        <w:t xml:space="preserve">Accessed 11/11/2024. </w:t>
+      </w:r>
+      <w:r>
+        <w:br/>
+      </w:r>
+      <w:r>
+        <w:t>Rosterfy’s March 2024 Survey for Volunteer Motivation</w:t>
+      </w:r>
+      <w:r>
+        <w:br/>
+      </w:r>
+      <w:hyperlink r:id="rId28" w:history="1">
+        <w:r>
+          <w:rPr>
+            <w:rStyle w:val="Hyperlink"/>
+          </w:rPr>
+          <w:t>https://www.rosterfy.com/blog/rosterfy-community-motivation-survey</w:t>
+        </w:r>
+      </w:hyperlink>
+    </w:p>
+    <w:p>
+      <w:pPr>
+        <w:tabs>
+          <w:tab w:val="left" w:pos="1080"/>
+        </w:tabs>
+        <w:ind w:left="1080" w:hanging="720"/>
+      </w:pPr>
+      <w:r>
+        <w:t>Fig. 6</w:t>
+      </w:r>
+      <w:r>
+        <w:t>:</w:t>
+      </w:r>
+      <w:r>
+        <w:tab/>
+      </w:r>
+      <w:r>
+        <w:t>American Red Cross</w:t>
+      </w:r>
+      <w:r>
+        <w:br/>
+      </w:r>
+      <w:r>
+        <w:t xml:space="preserve">Accessed on 11/11/2024. </w:t>
+      </w:r>
+      <w:r>
+        <w:br/>
+      </w:r>
+      <w:r>
+        <w:lastRenderedPageBreak/>
+        <w:t>ARC Home Page, Clicked on “Volunteer” Option</w:t>
+      </w:r>
+      <w:r>
+        <w:br/>
+      </w:r>
+      <w:hyperlink r:id="rId29" w:history="1">
+        <w:r>
+          <w:rPr>
+            <w:rStyle w:val="Hyperlink"/>
+          </w:rPr>
+          <w:t>https://www.redcross.org/</w:t>
+        </w:r>
+      </w:hyperlink>
+    </w:p>
+    <w:p>
+      <w:pPr>
+        <w:tabs>
+          <w:tab w:val="left" w:pos="1080"/>
+        </w:tabs>
+        <w:ind w:left="1080" w:hanging="720"/>
+      </w:pPr>
+      <w:r>
+        <w:t>Fig. 7</w:t>
+      </w:r>
+      <w:r>
+        <w:t>:</w:t>
+      </w:r>
+      <w:r>
+        <w:tab/>
+      </w:r>
+      <w:r>
+        <w:t>American Red Cross</w:t>
+      </w:r>
+      <w:r>
+        <w:br/>
+      </w:r>
+      <w:r>
+        <w:t xml:space="preserve">Accessed on 11/11/2024. </w:t>
+      </w:r>
+      <w:r>
+        <w:br/>
+      </w:r>
+      <w:r>
+        <w:t>ARC Site After Clicking on “Urgent need for volunteers. Help Now” Shown on Fig. 6.</w:t>
+      </w:r>
+      <w:r>
+        <w:br/>
+      </w:r>
+      <w:hyperlink r:id="rId30" w:history="1">
+        <w:r>
+          <w:rPr>
+            <w:rStyle w:val="Hyperlink"/>
+          </w:rPr>
+          <w:t>https://www.redcross.org/volunteer/become-a-volunteer/urgent-need-for-volunteers.html</w:t>
+        </w:r>
+      </w:hyperlink>
+    </w:p>
+    <w:p>
+      <w:pPr>
+        <w:tabs>
+          <w:tab w:val="left" w:pos="1170"/>
+        </w:tabs>
+        <w:ind w:left="1080" w:hanging="720"/>
+      </w:pPr>
+      <w:r>
+        <w:t>Fig. 8</w:t>
+      </w:r>
+      <w:r>
+        <w:t>:</w:t>
+      </w:r>
+      <w:r>
+        <w:tab/>
+      </w:r>
+      <w:r>
+        <w:t>American Red Cross</w:t>
+      </w:r>
+      <w:r>
+        <w:br/>
+      </w:r>
+      <w:r>
+        <w:t xml:space="preserve">Accessed on 11/11/2024. </w:t>
+      </w:r>
+      <w:r>
+        <w:br/>
+      </w:r>
+      <w:r>
+        <w:t>ARC Site After Clicking on “Fing My Volunteer Opportunity” Shown on Fig. 7.</w:t>
+      </w:r>
+      <w:r>
+        <w:br/>
+      </w:r>
+      <w:hyperlink r:id="rId31" w:history="1">
+        <w:r>
+          <w:rPr>
+            <w:rStyle w:val="Hyperlink"/>
+          </w:rPr>
+          <w:t>https://volunteerconnection.redcross.org/?nd=rco_opportunity_browse_list</w:t>
+        </w:r>
+      </w:hyperlink>
+    </w:p>
+    <w:p>
+      <w:pPr>
+        <w:tabs>
+          <w:tab w:val="left" w:pos="1080"/>
+        </w:tabs>
+        <w:ind w:left="1080" w:hanging="720"/>
+      </w:pPr>
+      <w:r>
+        <w:t>Fig. 9</w:t>
+      </w:r>
+      <w:r>
+        <w:t>:</w:t>
+      </w:r>
+      <w:r>
+        <w:tab/>
+      </w:r>
+      <w:r>
+        <w:t>American Red Cross</w:t>
+      </w:r>
+      <w:r>
+        <w:br/>
+      </w:r>
+      <w:r>
+        <w:t xml:space="preserve">Accessed on 11/11/2024. </w:t>
+      </w:r>
+      <w:r>
+        <w:br/>
+      </w:r>
+      <w:r>
+        <w:t>ARC Page with Additional Filters After Search Was Pressed on Fig. 8</w:t>
+      </w:r>
+      <w:r>
+        <w:br/>
+      </w:r>
+      <w:hyperlink r:id="rId32" w:history="1">
+        <w:r>
+          <w:rPr>
+            <w:rStyle w:val="Hyperlink"/>
+          </w:rPr>
+          <w:t>https://volunteerconnection.redcross.org/?nd=rco_opportunity_browse_list&amp;postal_code=33541&amp;op_search_radius=25</w:t>
+        </w:r>
+      </w:hyperlink>
+    </w:p>
     <w:sectPr>
       <w:pgSz w:w="12240" w:h="15840"/>
       <w:pgMar w:top="1440" w:right="1440" w:bottom="1440" w:left="1440" w:header="720" w:footer="720" w:gutter="0"/>
@@ -1368,6 +2015,92 @@
     </w:lvl>
   </w:abstractNum>
   <w:abstractNum w:abstractNumId="1" w15:restartNumberingAfterBreak="0">
+    <w:nsid w:val="1D877320"/>
+    <w:multiLevelType w:val="hybridMultilevel"/>
+    <w:tmpl w:val="BB86B9EC"/>
+    <w:lvl w:ilvl="0" w:tplc="0409000F">
+      <w:start w:val="1"/>
+      <w:numFmt w:val="decimal"/>
+      <w:lvlText w:val="%1."/>
+      <w:lvlJc w:val="left"/>
+      <w:pPr>
+        <w:ind w:left="720" w:hanging="360"/>
+      </w:pPr>
+    </w:lvl>
+    <w:lvl w:ilvl="1" w:tplc="04090019" w:tentative="1">
+      <w:start w:val="1"/>
+      <w:numFmt w:val="lowerLetter"/>
+      <w:lvlText w:val="%2."/>
+      <w:lvlJc w:val="left"/>
+      <w:pPr>
+        <w:ind w:left="1440" w:hanging="360"/>
+      </w:pPr>
+    </w:lvl>
+    <w:lvl w:ilvl="2" w:tplc="0409001B" w:tentative="1">
+      <w:start w:val="1"/>
+      <w:numFmt w:val="lowerRoman"/>
+      <w:lvlText w:val="%3."/>
+      <w:lvlJc w:val="right"/>
+      <w:pPr>
+        <w:ind w:left="2160" w:hanging="180"/>
+      </w:pPr>
+    </w:lvl>
+    <w:lvl w:ilvl="3" w:tplc="0409000F" w:tentative="1">
+      <w:start w:val="1"/>
+      <w:numFmt w:val="decimal"/>
+      <w:lvlText w:val="%4."/>
+      <w:lvlJc w:val="left"/>
+      <w:pPr>
+        <w:ind w:left="2880" w:hanging="360"/>
+      </w:pPr>
+    </w:lvl>
+    <w:lvl w:ilvl="4" w:tplc="04090019" w:tentative="1">
+      <w:start w:val="1"/>
+      <w:numFmt w:val="lowerLetter"/>
+      <w:lvlText w:val="%5."/>
+      <w:lvlJc w:val="left"/>
+      <w:pPr>
+        <w:ind w:left="3600" w:hanging="360"/>
+      </w:pPr>
+    </w:lvl>
+    <w:lvl w:ilvl="5" w:tplc="0409001B" w:tentative="1">
+      <w:start w:val="1"/>
+      <w:numFmt w:val="lowerRoman"/>
+      <w:lvlText w:val="%6."/>
+      <w:lvlJc w:val="right"/>
+      <w:pPr>
+        <w:ind w:left="4320" w:hanging="180"/>
+      </w:pPr>
+    </w:lvl>
+    <w:lvl w:ilvl="6" w:tplc="0409000F" w:tentative="1">
+      <w:start w:val="1"/>
+      <w:numFmt w:val="decimal"/>
+      <w:lvlText w:val="%7."/>
+      <w:lvlJc w:val="left"/>
+      <w:pPr>
+        <w:ind w:left="5040" w:hanging="360"/>
+      </w:pPr>
+    </w:lvl>
+    <w:lvl w:ilvl="7" w:tplc="04090019" w:tentative="1">
+      <w:start w:val="1"/>
+      <w:numFmt w:val="lowerLetter"/>
+      <w:lvlText w:val="%8."/>
+      <w:lvlJc w:val="left"/>
+      <w:pPr>
+        <w:ind w:left="5760" w:hanging="360"/>
+      </w:pPr>
+    </w:lvl>
+    <w:lvl w:ilvl="8" w:tplc="0409001B" w:tentative="1">
+      <w:start w:val="1"/>
+      <w:numFmt w:val="lowerRoman"/>
+      <w:lvlText w:val="%9."/>
+      <w:lvlJc w:val="right"/>
+      <w:pPr>
+        <w:ind w:left="6480" w:hanging="180"/>
+      </w:pPr>
+    </w:lvl>
+  </w:abstractNum>
+  <w:abstractNum w:abstractNumId="2" w15:restartNumberingAfterBreak="0">
     <w:nsid w:val="3DDF5B1F"/>
     <w:multiLevelType w:val="hybridMultilevel"/>
     <w:tmpl w:val="E88C04DE"/>
@@ -1480,7 +2213,7 @@
       </w:rPr>
     </w:lvl>
   </w:abstractNum>
-  <w:abstractNum w:abstractNumId="2" w15:restartNumberingAfterBreak="0">
+  <w:abstractNum w:abstractNumId="3" w15:restartNumberingAfterBreak="0">
     <w:nsid w:val="53CE5842"/>
     <w:multiLevelType w:val="hybridMultilevel"/>
     <w:tmpl w:val="60982E12"/>
@@ -1597,10 +2330,13 @@
     <w:abstractNumId w:val="0"/>
   </w:num>
   <w:num w:numId="2" w16cid:durableId="507600283">
-    <w:abstractNumId w:val="1"/>
+    <w:abstractNumId w:val="2"/>
   </w:num>
   <w:num w:numId="3" w16cid:durableId="62219152">
-    <w:abstractNumId w:val="2"/>
+    <w:abstractNumId w:val="3"/>
+  </w:num>
+  <w:num w:numId="4" w16cid:durableId="867765916">
+    <w:abstractNumId w:val="1"/>
   </w:num>
 </w:numbering>
 </file>
@@ -3605,4 +4341,34 @@
     </a:ext>
   </a:extLst>
 </a:theme>
+</file>
+
+<file path=customXml/item1.xml><?xml version="1.0" encoding="utf-8"?>
+<b:Sources xmlns:b="http://schemas.openxmlformats.org/officeDocument/2006/bibliography" xmlns="http://schemas.openxmlformats.org/officeDocument/2006/bibliography" SelectedStyle="\APASixthEditionOfficeOnline.xsl" StyleName="APA" Version="6">
+  <b:Source>
+    <b:Tag>asd</b:Tag>
+    <b:SourceType>Book</b:SourceType>
+    <b:Guid>{2AF7C235-E2D8-4871-BE71-2D7871D33CBA}</b:Guid>
+    <b:Author>
+      <b:Author>
+        <b:NameList>
+          <b:Person>
+            <b:Last>asd</b:Last>
+          </b:Person>
+        </b:NameList>
+      </b:Author>
+    </b:Author>
+    <b:Title>vds</b:Title>
+    <b:City>ev</b:City>
+    <b:RefOrder>1</b:RefOrder>
+  </b:Source>
+</b:Sources>
+</file>
+
+<file path=customXml/itemProps1.xml><?xml version="1.0" encoding="utf-8"?>
+<ds:datastoreItem xmlns:ds="http://schemas.openxmlformats.org/officeDocument/2006/customXml" ds:itemID="{5AF8D4CB-7879-4048-9132-5A25872BD69F}">
+  <ds:schemaRefs>
+    <ds:schemaRef ds:uri="http://schemas.openxmlformats.org/officeDocument/2006/bibliography"/>
+  </ds:schemaRefs>
+</ds:datastoreItem>
 </file>
</xml_diff>